<commit_message>
3D GS inclusief Dirichlet
</commit_message>
<xml_diff>
--- a/Documenten/Project_1_Spatio_temp.docx
+++ b/Documenten/Project_1_Spatio_temp.docx
@@ -2442,6 +2442,29 @@
           <w:lang w:val="nl-BE"/>
         </w:rPr>
       </w:pPr>
+      <w:r>
+        <w:rPr>
+          <w:rFonts w:eastAsiaTheme="minorEastAsia" w:cstheme="minorHAnsi"/>
+          <w:lang w:val="nl-BE"/>
+        </w:rPr>
+        <w:t xml:space="preserve">Alternatief idee: neem bovenaan een CTE waarde van 1, zie dit als een soort van bron die lekt uit de onverzadigde zone die zorgt dat de </w:t>
+      </w:r>
+      <w:proofErr w:type="spellStart"/>
+      <w:r>
+        <w:rPr>
+          <w:rFonts w:eastAsiaTheme="minorEastAsia" w:cstheme="minorHAnsi"/>
+          <w:lang w:val="nl-BE"/>
+        </w:rPr>
+        <w:t>conentratie</w:t>
+      </w:r>
+      <w:proofErr w:type="spellEnd"/>
+      <w:r>
+        <w:rPr>
+          <w:rFonts w:eastAsiaTheme="minorEastAsia" w:cstheme="minorHAnsi"/>
+          <w:lang w:val="nl-BE"/>
+        </w:rPr>
+        <w:t xml:space="preserve"> aan de rand altijd dezelfde blijft! </w:t>
+      </w:r>
     </w:p>
     <w:sectPr>
       <w:pgSz w:w="11906" w:h="16838"/>

</xml_diff>